<commit_message>
Squash merge 0.1.0 into master
</commit_message>
<xml_diff>
--- a/features/steps/test_files/tbl-props.docx
+++ b/features/steps/test_files/tbl-props.docx
@@ -311,6 +311,187 @@
         </w:tc>
       </w:tr>
       <w:bookmarkEnd w:id="0"/>
+    </w:tbl>
+    <w:p/>
+    <!-- table having rows starting with empty grid positions (w:gridBefore) -->
+    <w:tbl>
+      <w:tblGrid>
+        <w:gridCol w:w="500"/>
+        <w:gridCol w:w="500"/>
+        <w:gridCol w:w="500"/>
+        <w:gridCol w:w="500"/>
+      </w:tblGrid>
+      <w:tr>
+        <w:tc>
+          <w:p>
+            <w:r>
+              <w:t>a</w:t>
+            </w:r>
+          </w:p>
+        </w:tc>
+        <w:tc>
+          <w:p>
+            <w:r>
+              <w:t>b</w:t>
+            </w:r>
+          </w:p>
+        </w:tc>
+        <w:tc>
+          <w:p>
+            <w:r>
+              <w:t>c</w:t>
+            </w:r>
+          </w:p>
+        </w:tc>
+        <w:tc>
+          <w:p>
+            <w:r>
+              <w:t>d</w:t>
+            </w:r>
+          </w:p>
+        </w:tc>
+      </w:tr>
+      <w:tr>
+        <w:trPr>
+          <w:gridBefore w:val="1"/>
+        </w:trPr>
+        <w:tc>
+          <w:p>
+            <w:r>
+              <w:t>e</w:t>
+            </w:r>
+          </w:p>
+        </w:tc>
+        <w:tc>
+          <w:p>
+            <w:r>
+              <w:t>f</w:t>
+            </w:r>
+          </w:p>
+        </w:tc>
+        <w:tc>
+          <w:p>
+            <w:r>
+              <w:t>g</w:t>
+            </w:r>
+          </w:p>
+        </w:tc>
+      </w:tr>
+      <w:tr>
+        <w:trPr>
+          <w:gridBefore w:val="2"/>
+        </w:trPr>
+        <w:tc>
+          <w:p>
+            <w:r>
+              <w:t>h</w:t>
+            </w:r>
+          </w:p>
+        </w:tc>
+        <w:tc>
+          <w:p>
+            <w:r>
+              <w:t>i</w:t>
+            </w:r>
+          </w:p>
+        </w:tc>
+      </w:tr>
+      <w:tr>
+        <w:trPr>
+          <w:gridBefore w:val="3"/>
+        </w:trPr>
+        <w:tc>
+          <w:p>
+            <w:r>
+              <w:t>j</w:t>
+            </w:r>
+          </w:p>
+        </w:tc>
+      </w:tr>
+    </w:tbl>
+    <!-- table having rows ending with empty grid positions (w:gridBefore) -->
+    <w:tbl>
+      <w:tblGrid>
+        <w:gridCol w:w="500"/>
+        <w:gridCol w:w="500"/>
+        <w:gridCol w:w="500"/>
+        <w:gridCol w:w="500"/>
+      </w:tblGrid>
+      <w:tr>
+        <w:tc>
+          <w:p>
+            <w:r>
+              <w:t>a</w:t>
+            </w:r>
+          </w:p>
+        </w:tc>
+        <w:tc>
+          <w:p>
+            <w:r>
+              <w:t>b</w:t>
+            </w:r>
+          </w:p>
+        </w:tc>
+        <w:tc>
+          <w:p>
+            <w:r>
+              <w:t>c</w:t>
+            </w:r>
+          </w:p>
+        </w:tc>
+        <w:tc>
+          <w:p>
+            <w:r>
+              <w:t>d</w:t>
+            </w:r>
+          </w:p>
+        </w:tc>
+      </w:tr>
+      <w:tr>
+        <w:trPr>
+          <w:gridAfter w:val="1"/>
+        </w:trPr>
+        <w:tc>
+          <w:p>
+            <w:r>
+              <w:t>e</w:t>
+            </w:r>
+          </w:p>
+        </w:tc>
+        <w:tc>
+          <w:p>
+            <w:r>
+              <w:t>f</w:t>
+            </w:r>
+          </w:p>
+        </w:tc>
+        <w:tc>
+          <w:p>
+            <w:r>
+              <w:t>g</w:t>
+            </w:r>
+          </w:p>
+        </w:tc>
+      </w:tr>
+      <w:tr>
+        <w:trPr>
+          <w:gridAfter w:val="2"/>
+        </w:trPr>
+        <w:tc>
+          <w:p>
+            <w:r>
+              <w:t>h</w:t>
+            </w:r>
+          </w:p>
+        </w:tc>
+        <w:tc>
+          <w:p>
+            <w:r>
+              <w:t>i</w:t>
+            </w:r>
+          </w:p>
+        </w:tc>
+      </w:tr>
     </w:tbl>
     <w:p/>
     <w:sectPr>

</xml_diff>